<commit_message>
Added Silhouette Scores and Chart
</commit_message>
<xml_diff>
--- a/Mod5/ADS599 Capstone Article - Team 7.docx
+++ b/Mod5/ADS599 Capstone Article - Team 7.docx
@@ -2933,19 +2933,14 @@
         <w:pStyle w:val="Head1"/>
         <w:rPr>
           <w:rFonts w:eastAsia="Linux Libertine"/>
-          <w:color w:val="1F497D" w:themeColor="text2"/>
         </w:rPr>
       </w:pPr>
       <w:r>
-        <w:rPr>
-          <w:color w:val="1F497D" w:themeColor="text2"/>
-        </w:rPr>
         <w:t>4</w:t>
       </w:r>
       <w:r>
         <w:rPr>
           <w:rFonts w:asciiTheme="majorBidi" w:eastAsia="Linux Libertine" w:hAnsiTheme="majorBidi" w:cstheme="majorBidi"/>
-          <w:color w:val="1F497D" w:themeColor="text2"/>
           <w:szCs w:val="24"/>
         </w:rPr>
         <w:t> </w:t>
@@ -2953,7 +2948,6 @@
       <w:r>
         <w:rPr>
           <w:rFonts w:eastAsia="Linux Libertine"/>
-          <w:color w:val="1F497D" w:themeColor="text2"/>
         </w:rPr>
         <w:t>Methodology</w:t>
       </w:r>
@@ -5455,7 +5449,7 @@
           <w:noProof/>
         </w:rPr>
         <w:drawing>
-          <wp:inline distT="0" distB="0" distL="0" distR="0" wp14:anchorId="3F12A82E" wp14:editId="24E26E5B">
+          <wp:inline distT="0" distB="0" distL="0" distR="0" wp14:anchorId="3F12A82E" wp14:editId="394529C6">
             <wp:extent cx="2971800" cy="1913890"/>
             <wp:effectExtent l="0" t="0" r="0" b="3810"/>
             <wp:docPr id="918100785" name="Picture 2" descr="A blue graph with numbers and a red line&#10;&#10;Description automatically generated"/>
@@ -5744,7 +5738,7 @@
           <w:noProof/>
         </w:rPr>
         <w:drawing>
-          <wp:inline distT="0" distB="0" distL="0" distR="0" wp14:anchorId="6FC753ED" wp14:editId="31299FC1">
+          <wp:inline distT="0" distB="0" distL="0" distR="0" wp14:anchorId="6FC753ED" wp14:editId="472388D5">
             <wp:extent cx="2971800" cy="1865630"/>
             <wp:effectExtent l="0" t="0" r="0" b="1270"/>
             <wp:docPr id="634785422" name="Picture 3" descr="A diagram of a single cell&#10;&#10;Description automatically generated"/>
@@ -8235,21 +8229,126 @@
         <w:spacing w:before="180" w:after="80" w:line="240" w:lineRule="auto"/>
         <w:rPr>
           <w:rFonts w:asciiTheme="majorBidi" w:eastAsia="Linux Libertine" w:hAnsiTheme="majorBidi" w:cstheme="majorBidi"/>
+          <w:color w:val="1F497D" w:themeColor="text2"/>
+          <w:sz w:val="24"/>
+          <w:szCs w:val="24"/>
+        </w:rPr>
+      </w:pPr>
+      <w:r>
+        <w:rPr>
+          <w:rFonts w:asciiTheme="majorBidi" w:eastAsia="Linux Libertine" w:hAnsiTheme="majorBidi" w:cstheme="majorBidi"/>
+          <w:color w:val="1F497D" w:themeColor="text2"/>
+          <w:sz w:val="24"/>
+          <w:szCs w:val="24"/>
+        </w:rPr>
+        <w:t>Further, along with the benefits of dimensionality reduction and preservation of global data between clusters, UMAP utilizes greater memory efficiency than t-SNE since the former is deterministic and does not require a probabilistic distribution of outcomes with respect to which neighbors belong to which cluster. This, however, requires us to perform sufficient cross-validation of hyperparameters in order to find the optimal number of neighbors and minimum distance required for UMAP when transforming the original data.</w:t>
+      </w:r>
+    </w:p>
+    <w:p>
+      <w:pPr>
+        <w:pStyle w:val="Head2"/>
+        <w:ind w:left="720" w:hanging="360"/>
+        <w:rPr>
+          <w:rFonts w:eastAsia="Linux Libertine"/>
+          <w:color w:val="1F497D" w:themeColor="text2"/>
+        </w:rPr>
+      </w:pPr>
+      <w:r>
+        <w:rPr>
+          <w:rFonts w:eastAsia="Linux Libertine"/>
+          <w:color w:val="1F497D" w:themeColor="text2"/>
+        </w:rPr>
+        <w:t>4.</w:t>
+      </w:r>
+      <w:r>
+        <w:rPr>
+          <w:rFonts w:eastAsia="Linux Libertine"/>
+          <w:color w:val="1F497D" w:themeColor="text2"/>
+        </w:rPr>
+        <w:t>6</w:t>
+      </w:r>
+      <w:r>
+        <w:rPr>
+          <w:rFonts w:eastAsia="Linux Libertine"/>
+          <w:color w:val="1F497D" w:themeColor="text2"/>
+        </w:rPr>
+        <w:t xml:space="preserve"> </w:t>
+      </w:r>
+      <w:r>
+        <w:rPr>
+          <w:rFonts w:eastAsia="Linux Libertine"/>
+          <w:color w:val="1F497D" w:themeColor="text2"/>
+        </w:rPr>
+        <w:t>Modeling</w:t>
+      </w:r>
+      <w:r>
+        <w:rPr>
+          <w:rFonts w:eastAsia="Linux Libertine"/>
+          <w:color w:val="1F497D" w:themeColor="text2"/>
+        </w:rPr>
+        <w:t xml:space="preserve"> </w:t>
+      </w:r>
+    </w:p>
+    <w:p>
+      <w:pPr>
+        <w:pBdr>
+          <w:top w:val="nil"/>
+          <w:left w:val="nil"/>
+          <w:bottom w:val="nil"/>
+          <w:right w:val="nil"/>
+          <w:between w:val="nil"/>
+        </w:pBdr>
+        <w:spacing w:before="180" w:after="80" w:line="240" w:lineRule="auto"/>
+        <w:rPr>
+          <w:rFonts w:asciiTheme="majorBidi" w:eastAsia="Linux Libertine" w:hAnsiTheme="majorBidi" w:cstheme="majorBidi"/>
+          <w:color w:val="1F497D" w:themeColor="text2"/>
+          <w:sz w:val="24"/>
+          <w:szCs w:val="24"/>
+        </w:rPr>
+      </w:pPr>
+    </w:p>
+    <w:p>
+      <w:pPr>
+        <w:pStyle w:val="Head1"/>
+        <w:rPr>
+          <w:rFonts w:eastAsia="Linux Libertine"/>
+        </w:rPr>
+      </w:pPr>
+      <w:r>
+        <w:t>5</w:t>
+      </w:r>
+      <w:r>
+        <w:rPr>
+          <w:rFonts w:asciiTheme="majorBidi" w:eastAsia="Linux Libertine" w:hAnsiTheme="majorBidi" w:cstheme="majorBidi"/>
+          <w:szCs w:val="24"/>
+        </w:rPr>
+        <w:t> </w:t>
+      </w:r>
+      <w:r>
+        <w:rPr>
+          <w:rFonts w:eastAsia="Linux Libertine"/>
+        </w:rPr>
+        <w:t>Evaluation</w:t>
+      </w:r>
+    </w:p>
+    <w:p>
+      <w:pPr>
+        <w:pBdr>
+          <w:top w:val="nil"/>
+          <w:left w:val="nil"/>
+          <w:bottom w:val="nil"/>
+          <w:right w:val="nil"/>
+          <w:between w:val="nil"/>
+        </w:pBdr>
+        <w:spacing w:before="180" w:after="80" w:line="240" w:lineRule="auto"/>
+        <w:rPr>
+          <w:rFonts w:asciiTheme="majorBidi" w:eastAsia="Linux Libertine" w:hAnsiTheme="majorBidi" w:cstheme="majorBidi"/>
           <w:color w:val="000000"/>
           <w:sz w:val="24"/>
           <w:szCs w:val="24"/>
           <w:shd w:val="clear" w:color="auto" w:fill="CFE2F3"/>
         </w:rPr>
       </w:pPr>
-      <w:r>
-        <w:rPr>
-          <w:rFonts w:asciiTheme="majorBidi" w:eastAsia="Linux Libertine" w:hAnsiTheme="majorBidi" w:cstheme="majorBidi"/>
-          <w:color w:val="1F497D" w:themeColor="text2"/>
-          <w:sz w:val="24"/>
-          <w:szCs w:val="24"/>
-        </w:rPr>
-        <w:t>Further, along with the benefits of dimensionality reduction and preservation of global data between clusters, UMAP utilizes greater memory efficiency than t-SNE since the former is deterministic and does not require a probabilistic distribution of outcomes with respect to which neighbors belong to which cluster. This, however, requires us to perform sufficient cross-validation of hyperparameters in order to find the optimal number of neighbors and minimum distance required for UMAP when transforming the original data.</w:t>
-      </w:r>
     </w:p>
     <w:p>
       <w:pPr>
@@ -8710,7 +8809,16 @@
           <w:sz w:val="24"/>
           <w:szCs w:val="24"/>
         </w:rPr>
-        <w:t>, A. (2019). Guidelines for the use of flow cytometry and cell sorting in immunological studies (second edition). </w:t>
+        <w:t xml:space="preserve">, A. (2019). Guidelines for </w:t>
+      </w:r>
+      <w:r>
+        <w:rPr>
+          <w:rFonts w:asciiTheme="majorBidi" w:eastAsia="Linux Libertine" w:hAnsiTheme="majorBidi" w:cstheme="majorBidi"/>
+          <w:color w:val="000000"/>
+          <w:sz w:val="24"/>
+          <w:szCs w:val="24"/>
+        </w:rPr>
+        <w:t>the use of flow cytometry and cell sorting in immunological studies (second edition). </w:t>
       </w:r>
       <w:r>
         <w:rPr>
@@ -9686,7 +9794,17 @@
           <w:sz w:val="24"/>
           <w:szCs w:val="24"/>
         </w:rPr>
-        <w:t>, 32(16), 2473</w:t>
+        <w:t xml:space="preserve">, </w:t>
+      </w:r>
+      <w:r>
+        <w:rPr>
+          <w:rFonts w:asciiTheme="majorBidi" w:eastAsia="Linux Libertine" w:hAnsiTheme="majorBidi" w:cstheme="majorBidi"/>
+          <w:color w:val="000000"/>
+          <w:sz w:val="24"/>
+          <w:szCs w:val="24"/>
+        </w:rPr>
+        <w:lastRenderedPageBreak/>
+        <w:t>32(16), 2473</w:t>
       </w:r>
       <w:r>
         <w:rPr>
@@ -9813,17 +9931,7 @@
           <w:sz w:val="24"/>
           <w:szCs w:val="24"/>
         </w:rPr>
-        <w:t xml:space="preserve">, K. (2024). Recommendations for using artificial intelligence in clinical flow </w:t>
-      </w:r>
-      <w:r>
-        <w:rPr>
-          <w:rFonts w:asciiTheme="majorBidi" w:eastAsia="Linux Libertine" w:hAnsiTheme="majorBidi" w:cstheme="majorBidi"/>
-          <w:color w:val="000000"/>
-          <w:sz w:val="24"/>
-          <w:szCs w:val="24"/>
-        </w:rPr>
-        <w:lastRenderedPageBreak/>
-        <w:t>cytometry. </w:t>
+        <w:t>, K. (2024). Recommendations for using artificial intelligence in clinical flow cytometry. </w:t>
       </w:r>
       <w:r>
         <w:rPr>
@@ -12264,7 +12372,7 @@
     <w:name w:val="Head1"/>
     <w:autoRedefine/>
     <w:qFormat/>
-    <w:rsid w:val="00B53C0A"/>
+    <w:rsid w:val="001A0F48"/>
     <w:pPr>
       <w:spacing w:before="220" w:after="80"/>
       <w:ind w:left="280" w:hanging="280"/>
@@ -12272,6 +12380,7 @@
     <w:rPr>
       <w:rFonts w:ascii="Times New Roman" w:eastAsia="Times New Roman" w:hAnsi="Times New Roman"/>
       <w:b/>
+      <w:color w:val="000000" w:themeColor="text1"/>
       <w:sz w:val="24"/>
     </w:rPr>
   </w:style>

</xml_diff>